<commit_message>
Updated the senNetlify file
</commit_message>
<xml_diff>
--- a/SenNetlify.docx
+++ b/SenNetlify.docx
@@ -3,19 +3,113 @@
 <w:document xmlns:wpc="http://schemas.microsoft.com/office/word/2010/wordprocessingCanvas" xmlns:mc="http://schemas.openxmlformats.org/markup-compatibility/2006" xmlns:o="urn:schemas-microsoft-com:office:office" xmlns:r="http://schemas.openxmlformats.org/officeDocument/2006/relationships" xmlns:m="http://schemas.openxmlformats.org/officeDocument/2006/math" xmlns:v="urn:schemas-microsoft-com:vml" xmlns:wp14="http://schemas.microsoft.com/office/word/2010/wordprocessingDrawing" xmlns:wp="http://schemas.openxmlformats.org/drawingml/2006/wordprocessingDrawing" xmlns:w10="urn:schemas-microsoft-com:office:word" xmlns:w="http://schemas.openxmlformats.org/wordprocessingml/2006/main" xmlns:w14="http://schemas.microsoft.com/office/word/2010/wordml" xmlns:w15="http://schemas.microsoft.com/office/word/2012/wordml" xmlns:wpg="http://schemas.microsoft.com/office/word/2010/wordprocessingGroup" xmlns:wpi="http://schemas.microsoft.com/office/word/2010/wordprocessingInk" xmlns:wne="http://schemas.microsoft.com/office/word/2006/wordml" xmlns:wps="http://schemas.microsoft.com/office/word/2010/wordprocessingShape" mc:Ignorable="w14 w15 wp14">
   <w:body>
     <w:p>
-      <w:hyperlink r:id="rId4" w:history="1">
-        <w:r>
-          <w:rPr>
-            <w:rStyle w:val="Hyperlink"/>
-          </w:rPr>
-          <w:t>https://sharedecon.netlify.app/</w:t>
-        </w:r>
-      </w:hyperlink>
+      <w:pPr>
+        <w:ind w:left="1440" w:firstLine="720"/>
+      </w:pPr>
+      <w:r>
+        <w:fldChar w:fldCharType="begin"/>
+      </w:r>
+      <w:r>
+        <w:instrText xml:space="preserve"> HYPERLINK "</w:instrText>
+      </w:r>
+      <w:r>
+        <w:instrText>https://sharedecon.netlify.app/</w:instrText>
+      </w:r>
+      <w:r>
+        <w:instrText xml:space="preserve">" </w:instrText>
+      </w:r>
+      <w:r>
+        <w:fldChar w:fldCharType="separate"/>
+      </w:r>
+      <w:r>
+        <w:rPr>
+          <w:rStyle w:val="Hyperlink"/>
+        </w:rPr>
+        <w:t>https://sharedecon.netlify.app/</w:t>
+      </w:r>
+      <w:r>
+        <w:fldChar w:fldCharType="end"/>
+      </w:r>
+    </w:p>
+    <w:p/>
+    <w:p>
+      <w:pPr>
+        <w:rPr>
+          <w:rFonts w:ascii="Segoe UI" w:hAnsi="Segoe UI" w:cs="Segoe UI"/>
+          <w:color w:val="C9D1D9"/>
+          <w:sz w:val="21"/>
+          <w:szCs w:val="21"/>
+          <w:shd w:val="clear" w:color="auto" w:fill="0D1117"/>
+        </w:rPr>
+      </w:pPr>
+      <w:r>
+        <w:rPr>
+          <w:rFonts w:ascii="Segoe UI" w:hAnsi="Segoe UI" w:cs="Segoe UI"/>
+          <w:color w:val="C9D1D9"/>
+          <w:sz w:val="21"/>
+          <w:szCs w:val="21"/>
+          <w:shd w:val="clear" w:color="auto" w:fill="0D1117"/>
+        </w:rPr>
+        <w:t xml:space="preserve">SeNetlify.docx contains the link for the first version of the Shared-Economy-Project-Front-End-,that </w:t>
+      </w:r>
+      <w:proofErr w:type="spellStart"/>
+      <w:r>
+        <w:rPr>
+          <w:rFonts w:ascii="Segoe UI" w:hAnsi="Segoe UI" w:cs="Segoe UI"/>
+          <w:color w:val="C9D1D9"/>
+          <w:sz w:val="21"/>
+          <w:szCs w:val="21"/>
+          <w:shd w:val="clear" w:color="auto" w:fill="0D1117"/>
+        </w:rPr>
+        <w:t>i</w:t>
+      </w:r>
+      <w:proofErr w:type="spellEnd"/>
+      <w:r>
+        <w:rPr>
+          <w:rFonts w:ascii="Segoe UI" w:hAnsi="Segoe UI" w:cs="Segoe UI"/>
+          <w:color w:val="C9D1D9"/>
+          <w:sz w:val="21"/>
+          <w:szCs w:val="21"/>
+          <w:shd w:val="clear" w:color="auto" w:fill="0D1117"/>
+        </w:rPr>
+        <w:t xml:space="preserve"> deployed to </w:t>
+      </w:r>
+      <w:proofErr w:type="spellStart"/>
+      <w:r>
+        <w:rPr>
+          <w:rFonts w:ascii="Segoe UI" w:hAnsi="Segoe UI" w:cs="Segoe UI"/>
+          <w:color w:val="C9D1D9"/>
+          <w:sz w:val="21"/>
+          <w:szCs w:val="21"/>
+          <w:shd w:val="clear" w:color="auto" w:fill="0D1117"/>
+        </w:rPr>
+        <w:t>Netlify.com.This</w:t>
+      </w:r>
+      <w:proofErr w:type="spellEnd"/>
+      <w:r>
+        <w:rPr>
+          <w:rFonts w:ascii="Segoe UI" w:hAnsi="Segoe UI" w:cs="Segoe UI"/>
+          <w:color w:val="C9D1D9"/>
+          <w:sz w:val="21"/>
+          <w:szCs w:val="21"/>
+          <w:shd w:val="clear" w:color="auto" w:fill="0D1117"/>
+        </w:rPr>
+        <w:t xml:space="preserve"> version only contains HTML and CSS</w:t>
+      </w:r>
+    </w:p>
+    <w:p>
+      <w:pPr>
+        <w:rPr>
+          <w:color w:val="0563C1" w:themeColor="hyperlink"/>
+          <w:u w:val="single"/>
+        </w:rPr>
+      </w:pPr>
+    </w:p>
+    <w:p/>
+    <w:p>
       <w:bookmarkStart w:id="0" w:name="_GoBack"/>
       <w:bookmarkEnd w:id="0"/>
     </w:p>
-    <w:p/>
-    <w:p/>
     <w:sectPr>
       <w:pgSz w:w="11906" w:h="16838"/>
       <w:pgMar w:top="1440" w:right="1440" w:bottom="1440" w:left="1440" w:header="708" w:footer="708" w:gutter="0"/>

</xml_diff>